<commit_message>
commit of lab 5
</commit_message>
<xml_diff>
--- a/TIVAC/Lab 4/Lab 4.docx
+++ b/TIVAC/Lab 4/Lab 4.docx
@@ -137,7 +137,19 @@
           <w:rPr>
             <w:rStyle w:val="Hyperlink"/>
           </w:rPr>
-          <w:t>https://www.youtube.com/watch?v=pQZ3GjdlXGg</w:t>
+          <w:t>https://www.youtube.com/wat</w:t>
+        </w:r>
+        <w:r>
+          <w:rPr>
+            <w:rStyle w:val="Hyperlink"/>
+          </w:rPr>
+          <w:t>c</w:t>
+        </w:r>
+        <w:r>
+          <w:rPr>
+            <w:rStyle w:val="Hyperlink"/>
+          </w:rPr>
+          <w:t>h?v=pQZ3GjdlXGg</w:t>
         </w:r>
       </w:hyperlink>
     </w:p>
@@ -174,8 +186,6 @@
           <w:szCs w:val="20"/>
         </w:rPr>
       </w:pPr>
-      <w:bookmarkStart w:id="0" w:name="_GoBack"/>
-      <w:bookmarkEnd w:id="0"/>
     </w:p>
     <w:p>
       <w:pPr>
@@ -299,7 +309,19 @@
           <w:rPr>
             <w:rStyle w:val="Hyperlink"/>
           </w:rPr>
-          <w:t>https://www.youtube.com/watch?v=oXUyvd0Nq30</w:t>
+          <w:t>https://www.youtube.com/wat</w:t>
+        </w:r>
+        <w:r>
+          <w:rPr>
+            <w:rStyle w:val="Hyperlink"/>
+          </w:rPr>
+          <w:t>c</w:t>
+        </w:r>
+        <w:r>
+          <w:rPr>
+            <w:rStyle w:val="Hyperlink"/>
+          </w:rPr>
+          <w:t>h?v=oXUyvd0Nq30</w:t>
         </w:r>
       </w:hyperlink>
     </w:p>
@@ -3851,7 +3873,21 @@
           <w:rPr>
             <w:rStyle w:val="Hyperlink"/>
           </w:rPr>
-          <w:t>https://www.youtube.com/watch?v=EYcv1a3vSK8</w:t>
+          <w:t>https://ww</w:t>
+        </w:r>
+        <w:bookmarkStart w:id="0" w:name="_GoBack"/>
+        <w:bookmarkEnd w:id="0"/>
+        <w:r>
+          <w:rPr>
+            <w:rStyle w:val="Hyperlink"/>
+          </w:rPr>
+          <w:t>w</w:t>
+        </w:r>
+        <w:r>
+          <w:rPr>
+            <w:rStyle w:val="Hyperlink"/>
+          </w:rPr>
+          <w:t>.youtube.com/watch?v=EYcv1a3vSK8</w:t>
         </w:r>
       </w:hyperlink>
     </w:p>
@@ -10591,6 +10627,18 @@
       <w:szCs w:val="18"/>
     </w:rPr>
   </w:style>
+  <w:style w:type="character" w:styleId="FollowedHyperlink">
+    <w:name w:val="FollowedHyperlink"/>
+    <w:basedOn w:val="DefaultParagraphFont"/>
+    <w:uiPriority w:val="99"/>
+    <w:semiHidden/>
+    <w:unhideWhenUsed/>
+    <w:rsid w:val="000C297D"/>
+    <w:rPr>
+      <w:color w:val="954F72" w:themeColor="followedHyperlink"/>
+      <w:u w:val="single"/>
+    </w:rPr>
+  </w:style>
 </w:styles>
 </file>
 

</xml_diff>